<commit_message>
Trabalhos dos outros squads adcionados
</commit_message>
<xml_diff>
--- a/FaseCinco/Repetição.docx
+++ b/FaseCinco/Repetição.docx
@@ -10,10 +10,7 @@
         </w:rPr>
       </w:pPr>
       <w:r>
-        <w:t>👊</w:t>
-      </w:r>
-      <w:r>
-        <w:t xml:space="preserve"> </w:t>
+        <w:t xml:space="preserve">👊 </w:t>
       </w:r>
       <w:r>
         <w:rPr>
@@ -43,13 +40,7 @@
         <w:spacing w:before="200" w:after="200"/>
       </w:pPr>
       <w:r>
-        <w:t>Os desafios sempre serão resolvidos com as competências que já vimos até aqui. Não é necessário recorrer a assuntos que ainda não vimos. A ferramenta mais importante é pe</w:t>
-      </w:r>
-      <w:r>
-        <w:t xml:space="preserve">nsar! </w:t>
-      </w:r>
-      <w:r>
-        <w:t>💭</w:t>
+        <w:t>Os desafios sempre serão resolvidos com as competências que já vimos até aqui. Não é necessário recorrer a assuntos que ainda não vimos. A ferramenta mais importante é pensar! 💭</w:t>
       </w:r>
     </w:p>
     <w:p>
@@ -90,10 +81,7 @@
         <w:t>podem</w:t>
       </w:r>
       <w:r>
-        <w:t xml:space="preserve"> </w:t>
-      </w:r>
-      <w:r>
-        <w:t>devem discutir e colaborar com os colegas!</w:t>
+        <w:t xml:space="preserve"> devem discutir e colaborar com os colegas!</w:t>
       </w:r>
     </w:p>
     <w:p>
@@ -117,10 +105,7 @@
         <w:spacing w:before="200" w:after="200"/>
       </w:pPr>
       <w:r>
-        <w:t>Os enunciados nem sempre são os textos mais claros, e isso é feito de propósito. Uma d</w:t>
-      </w:r>
-      <w:r>
-        <w:t xml:space="preserve">as tarefas do desenvolvedor é aprender a ler e interpretar </w:t>
+        <w:t xml:space="preserve">Os enunciados nem sempre são os textos mais claros, e isso é feito de propósito. Uma das tarefas do desenvolvedor é aprender a ler e interpretar </w:t>
       </w:r>
       <w:r>
         <w:rPr>
@@ -129,10 +114,7 @@
         <w:t>requisitos</w:t>
       </w:r>
       <w:r>
-        <w:t xml:space="preserve">. Portanto, já estamos praticando isso também </w:t>
-      </w:r>
-      <w:r>
-        <w:t>😀</w:t>
+        <w:t>. Portanto, já estamos praticando isso também 😀</w:t>
       </w:r>
     </w:p>
     <w:p>
@@ -140,10 +122,7 @@
         <w:spacing w:before="200" w:after="200"/>
       </w:pPr>
       <w:r>
-        <w:t xml:space="preserve">Para te facilitar, você pode organizar seus exercícios em pastas dentro de C:\dsn\Serratec. Crie uma pasta com a “fase do dia” (número da </w:t>
-      </w:r>
-      <w:r>
-        <w:t>aula), dentro dela um arquivo texto para os dissertativos, e um arquivo.js para cada algoritmo ou grupo de soluções.</w:t>
+        <w:t>Para te facilitar, você pode organizar seus exercícios em pastas dentro de C:\dsn\Serratec. Crie uma pasta com a “fase do dia” (número da aula), dentro dela um arquivo texto para os dissertativos, e um arquivo.js para cada algoritmo ou grupo de soluções.</w:t>
       </w:r>
     </w:p>
     <w:p>
@@ -275,10 +254,7 @@
         <w:t>**</w:t>
       </w:r>
       <w:r>
-        <w:t>Em JS, os</w:t>
-      </w:r>
-      <w:r>
-        <w:t xml:space="preserve"> dois comandos de declaração de repetições indefinidas </w:t>
+        <w:t xml:space="preserve">Em JS, os dois comandos de declaração de repetições indefinidas </w:t>
       </w:r>
       <w:proofErr w:type="gramStart"/>
       <w:r>
@@ -298,14 +274,60 @@
         <w:ind w:left="720"/>
       </w:pPr>
       <w:r>
+        <w:t xml:space="preserve">R: do... </w:t>
+      </w:r>
+      <w:proofErr w:type="spellStart"/>
+      <w:r>
+        <w:t>while</w:t>
+      </w:r>
+      <w:proofErr w:type="spellEnd"/>
+    </w:p>
+    <w:p>
+      <w:pPr>
+        <w:numPr>
+          <w:ilvl w:val="0"/>
+          <w:numId w:val="2"/>
+        </w:numPr>
+        <w:spacing w:after="200"/>
+      </w:pPr>
+      <w:r>
+        <w:t>**</w:t>
+      </w:r>
+      <w:r>
+        <w:t xml:space="preserve">Explique três diferenças entre enquanto e </w:t>
+      </w:r>
+      <w:proofErr w:type="gramStart"/>
+      <w:r>
+        <w:t>repita.</w:t>
+      </w:r>
+      <w:r>
+        <w:t>*</w:t>
+      </w:r>
+      <w:proofErr w:type="gramEnd"/>
+      <w:r>
+        <w:t>*</w:t>
+      </w:r>
+    </w:p>
+    <w:p>
+      <w:pPr>
+        <w:spacing w:after="200"/>
+        <w:ind w:left="720"/>
+      </w:pPr>
+      <w:r>
         <w:lastRenderedPageBreak/>
-        <w:t xml:space="preserve">R: do... </w:t>
-      </w:r>
-      <w:proofErr w:type="spellStart"/>
-      <w:r>
-        <w:t>while</w:t>
-      </w:r>
-      <w:proofErr w:type="spellEnd"/>
+        <w:t xml:space="preserve">R: </w:t>
+      </w:r>
+      <w:r>
+        <w:t xml:space="preserve">O enquanto é executado enquanto uma condição permanece </w:t>
+      </w:r>
+      <w:proofErr w:type="gramStart"/>
+      <w:r>
+        <w:t>verdadeira(</w:t>
+      </w:r>
+      <w:proofErr w:type="gramEnd"/>
+      <w:r>
+        <w:t xml:space="preserve">ou falsa), o repita vai se repetir até que aquela condição seja atendida. O teste do enquanto vai ser feito no início, do repita no final. O enquanto poderá ou não executar o código, o repita executará o código pelo menos uma vez. </w:t>
+      </w:r>
     </w:p>
     <w:p>
       <w:pPr>
@@ -316,21 +338,7 @@
         <w:spacing w:after="200"/>
       </w:pPr>
       <w:r>
-        <w:t>**</w:t>
-      </w:r>
-      <w:r>
-        <w:t xml:space="preserve">Explique três diferenças entre enquanto e </w:t>
-      </w:r>
-      <w:proofErr w:type="gramStart"/>
-      <w:r>
-        <w:t>repita.</w:t>
-      </w:r>
-      <w:r>
-        <w:t>*</w:t>
-      </w:r>
-      <w:proofErr w:type="gramEnd"/>
-      <w:r>
-        <w:t>*</w:t>
+        <w:t>Qual palavra podemos utilizar para facilitar o entendimento da forma de funcionamento da condição nas repetições?</w:t>
       </w:r>
     </w:p>
     <w:p>
@@ -339,18 +347,7 @@
         <w:ind w:left="720"/>
       </w:pPr>
       <w:r>
-        <w:t xml:space="preserve">R: </w:t>
-      </w:r>
-      <w:r>
-        <w:t xml:space="preserve">O enquanto é executado enquanto uma condição permanece </w:t>
-      </w:r>
-      <w:proofErr w:type="gramStart"/>
-      <w:r>
-        <w:t>verdadeira(</w:t>
-      </w:r>
-      <w:proofErr w:type="gramEnd"/>
-      <w:r>
-        <w:t xml:space="preserve">ou falsa), o repita vai se repetir até que aquela condição seja atendida. O teste do enquanto vai ser feito no início, do repita no final. O enquanto poderá ou não executar o código, o repita executará o código pelo menos uma vez. </w:t>
+        <w:t>R: Continuidade.</w:t>
       </w:r>
     </w:p>
     <w:p>
@@ -362,31 +359,7 @@
         <w:spacing w:after="200"/>
       </w:pPr>
       <w:r>
-        <w:t>Qual palavra podemos utilizar para facilitar o entendimento da forma de funcionamento da condição nas repetições?</w:t>
-      </w:r>
-    </w:p>
-    <w:p>
-      <w:pPr>
-        <w:spacing w:after="200"/>
-        <w:ind w:left="720"/>
-      </w:pPr>
-      <w:r>
-        <w:t>R: Continuidade.</w:t>
-      </w:r>
-    </w:p>
-    <w:p>
-      <w:pPr>
-        <w:numPr>
-          <w:ilvl w:val="0"/>
-          <w:numId w:val="2"/>
-        </w:numPr>
-        <w:spacing w:after="200"/>
-      </w:pPr>
-      <w:r>
-        <w:t>Podemos entender um comando “enq</w:t>
-      </w:r>
-      <w:r>
-        <w:t>uanto” como um seletor? Justifique.</w:t>
+        <w:t>Podemos entender um comando “enquanto” como um seletor? Justifique.</w:t>
       </w:r>
     </w:p>
     <w:p>
@@ -433,10 +406,7 @@
         <w:spacing w:after="200"/>
       </w:pPr>
       <w:r>
-        <w:t>O abecedário da Xuxa agora segue cantando a d</w:t>
-      </w:r>
-      <w:r>
-        <w:t>efinição musical até que a criança decida parar de ouvir, pressionando o zero.</w:t>
+        <w:t>O abecedário da Xuxa agora segue cantando a definição musical até que a criança decida parar de ouvir, pressionando o zero.</w:t>
       </w:r>
     </w:p>
     <w:p>
@@ -448,10 +418,7 @@
         <w:spacing w:after="200"/>
       </w:pPr>
       <w:r>
-        <w:t>No jogo de cartas “21 digital” o jogador é quem entrega uma carta ao programa, que armazena o valor e solicita a próxima carta. A vitória é do jogador quando a soma das cartas d</w:t>
-      </w:r>
-      <w:r>
-        <w:t xml:space="preserve">á exatos vinte e um, ou ganha o </w:t>
+        <w:t xml:space="preserve">No jogo de cartas “21 digital” o jogador é quem entrega uma carta ao programa, que armazena o valor e solicita a próxima carta. A vitória é do jogador quando a soma das cartas dá exatos vinte e um, ou ganha o </w:t>
       </w:r>
       <w:proofErr w:type="spellStart"/>
       <w:r>
@@ -483,10 +450,7 @@
         <w:spacing w:after="200"/>
       </w:pPr>
       <w:r>
-        <w:t>Para ajudar a cr</w:t>
-      </w:r>
-      <w:r>
-        <w:t>iança que ainda não sabe contar “ímpar par”, o programa pergunta até qual número ela quer contar, e quais ela quer ver (pares ou ímpares).</w:t>
+        <w:t>Para ajudar a criança que ainda não sabe contar “ímpar par”, o programa pergunta até qual número ela quer contar, e quais ela quer ver (pares ou ímpares).</w:t>
       </w:r>
     </w:p>
     <w:p>
@@ -596,11 +560,7 @@
         <w:spacing w:before="200" w:after="200"/>
       </w:pPr>
       <w:r>
-        <w:lastRenderedPageBreak/>
-        <w:t>O programa “Estatístico” irá somar todos os números divisíveis por três entre 3 e 300, e além de exibir o resultado, irá dizer se o resultado tamb</w:t>
-      </w:r>
-      <w:r>
-        <w:t>ém é divisível por três!</w:t>
+        <w:t>O programa “Estatístico” irá somar todos os números divisíveis por três entre 3 e 300, e além de exibir o resultado, irá dizer se o resultado também é divisível por três!</w:t>
       </w:r>
     </w:p>
     <w:p>
@@ -612,10 +572,7 @@
         <w:spacing w:after="200"/>
       </w:pPr>
       <w:r>
-        <w:t>Na "Maratona de programação", as duas equipes locais com mais pontos serão classificadas para a etapa nacional. O sistema da competição irá ler o nome e a pontuação de cada time, e depois de todas as entradas, imprimir o “Pódio”. A</w:t>
-      </w:r>
-      <w:r>
-        <w:t>pós a última equipe, vem um nome vazio.</w:t>
+        <w:t>Na "Maratona de programação", as duas equipes locais com mais pontos serão classificadas para a etapa nacional. O sistema da competição irá ler o nome e a pontuação de cada time, e depois de todas as entradas, imprimir o “Pódio”. Após a última equipe, vem um nome vazio.</w:t>
       </w:r>
     </w:p>
     <w:p>
@@ -636,6 +593,7 @@
         <w:rPr>
           <w:rFonts w:ascii="Comfortaa" w:eastAsia="Comfortaa" w:hAnsi="Comfortaa" w:cs="Comfortaa"/>
         </w:rPr>
+        <w:lastRenderedPageBreak/>
         <w:t>Repetições definidas</w:t>
       </w:r>
     </w:p>
@@ -693,10 +651,7 @@
         <w:t>que esse comando possuirá.</w:t>
       </w:r>
       <w:r>
-        <w:t xml:space="preserve"> </w:t>
-      </w:r>
-      <w:r>
-        <w:t>Facilita a construção de repetições com contagem.</w:t>
+        <w:t xml:space="preserve"> Facilita a construção de repetições com contagem.</w:t>
       </w:r>
     </w:p>
     <w:p>
@@ -827,6 +782,9 @@
         <w:t>*</w:t>
       </w:r>
       <w:r>
+        <w:t>*</w:t>
+      </w:r>
+      <w:r>
         <w:t xml:space="preserve">Por convenção, usamos qual identificador para a variável de </w:t>
       </w:r>
       <w:proofErr w:type="gramStart"/>
@@ -837,6 +795,9 @@
         <w:t>*</w:t>
       </w:r>
       <w:proofErr w:type="gramEnd"/>
+      <w:r>
+        <w:t>*</w:t>
+      </w:r>
     </w:p>
     <w:p>
       <w:pPr>
@@ -856,7 +817,21 @@
         <w:spacing w:after="200"/>
       </w:pPr>
       <w:r>
-        <w:t>É válido confiar no valor da variável contadora após/fora do laço?</w:t>
+        <w:t>**</w:t>
+      </w:r>
+      <w:r>
+        <w:t xml:space="preserve">É válido confiar no valor da variável contadora após/fora do </w:t>
+      </w:r>
+      <w:proofErr w:type="gramStart"/>
+      <w:r>
+        <w:t>laço?</w:t>
+      </w:r>
+      <w:r>
+        <w:t>*</w:t>
+      </w:r>
+      <w:proofErr w:type="gramEnd"/>
+      <w:r>
+        <w:t>*</w:t>
       </w:r>
     </w:p>
     <w:p>
@@ -877,7 +852,21 @@
         <w:spacing w:after="200"/>
       </w:pPr>
       <w:r>
-        <w:t>Uma repetição definida pode nunca ser executada? Justifique.</w:t>
+        <w:t>**</w:t>
+      </w:r>
+      <w:r>
+        <w:t xml:space="preserve">Uma repetição definida pode nunca ser executada? </w:t>
+      </w:r>
+      <w:proofErr w:type="gramStart"/>
+      <w:r>
+        <w:t>Justifique.</w:t>
+      </w:r>
+      <w:r>
+        <w:t>*</w:t>
+      </w:r>
+      <w:proofErr w:type="gramEnd"/>
+      <w:r>
+        <w:t>*</w:t>
       </w:r>
     </w:p>
     <w:p>
@@ -897,7 +886,6 @@
       <w:bookmarkStart w:id="7" w:name="_piwlidq3ersk" w:colFirst="0" w:colLast="0"/>
       <w:bookmarkEnd w:id="7"/>
       <w:r>
-        <w:lastRenderedPageBreak/>
         <w:t>Algoritmos</w:t>
       </w:r>
     </w:p>
@@ -1018,10 +1006,7 @@
         <w:spacing w:before="200"/>
       </w:pPr>
       <w:r>
-        <w:t>Vou tomar a tabuada! O aluno de matemática escolhe</w:t>
-      </w:r>
-      <w:r>
-        <w:t xml:space="preserve"> o número, e o sistema lhe ensina a contar.</w:t>
+        <w:t>Vou tomar a tabuada! O aluno de matemática escolhe o número, e o sistema lhe ensina a contar.</w:t>
       </w:r>
     </w:p>
     <w:tbl>
@@ -1136,6 +1121,7 @@
                 <w:sz w:val="20"/>
                 <w:szCs w:val="20"/>
               </w:rPr>
+              <w:lastRenderedPageBreak/>
               <w:t>…</w:t>
             </w:r>
           </w:p>
@@ -1151,6 +1137,7 @@
         <w:spacing w:before="200" w:after="200"/>
       </w:pPr>
       <w:r>
+        <w:lastRenderedPageBreak/>
         <w:t>Na “virada de ano novo”, um mostrador gigante no centro da cidade vai fazer a contagem junto com a galera. A regressiva de 10 segundos termina com o “Feliz ano novo!”.</w:t>
       </w:r>
     </w:p>
@@ -1186,13 +1173,7 @@
         <w:rPr>
           <w:color w:val="FF0000"/>
         </w:rPr>
-        <w:t>É possível fazer o mesmo programa sem a inversão do la</w:t>
-      </w:r>
-      <w:r>
-        <w:rPr>
-          <w:color w:val="FF0000"/>
-        </w:rPr>
-        <w:t>ço?</w:t>
+        <w:t>É possível fazer o mesmo programa sem a inversão do laço?</w:t>
       </w:r>
     </w:p>
     <w:p>
@@ -1234,13 +1215,7 @@
           <w:color w:val="FF0000"/>
         </w:rPr>
         <w:br/>
-        <w:t xml:space="preserve">Pesquise sobre a função de números aleatórios, para sortear um </w:t>
-      </w:r>
-      <w:r>
-        <w:rPr>
-          <w:color w:val="FF0000"/>
-        </w:rPr>
-        <w:t>número e usá-lo como sendo a resposta da moeda.</w:t>
+        <w:t>Pesquise sobre a função de números aleatórios, para sortear um número e usá-lo como sendo a resposta da moeda.</w:t>
       </w:r>
     </w:p>
     <w:p>
@@ -1254,7 +1229,6 @@
           <w:color w:val="FF0000"/>
         </w:rPr>
       </w:pPr>
-      <w:bookmarkStart w:id="8" w:name="_GoBack"/>
       <w:r>
         <w:rPr>
           <w:color w:val="FF0000"/>
@@ -1277,13 +1251,7 @@
         <w:rPr>
           <w:color w:val="FF0000"/>
         </w:rPr>
-        <w:t>O “gerador de tabela verdade” solicita ao alu</w:t>
-      </w:r>
-      <w:r>
-        <w:rPr>
-          <w:color w:val="FF0000"/>
-        </w:rPr>
-        <w:t>no de programação qual operador lógico quer visualizar (e, ou), e depois imprime na tela a tabela verdade montada em um laço.</w:t>
+        <w:t>O “gerador de tabela verdade” solicita ao aluno de programação qual operador lógico quer visualizar (e, ou), e depois imprime na tela a tabela verdade montada em um laço.</w:t>
       </w:r>
     </w:p>
     <w:p>
@@ -1301,13 +1269,7 @@
         <w:rPr>
           <w:color w:val="FF0000"/>
         </w:rPr>
-        <w:t xml:space="preserve">Para exibir a tabela de “temperaturas”, o programa irá exibir os graus Celsius entre 0º e 40ºC, além da equivalência com os graus </w:t>
-      </w:r>
-      <w:r>
-        <w:rPr>
-          <w:color w:val="FF0000"/>
-        </w:rPr>
-        <w:t>Fahrenheit.</w:t>
+        <w:t>Para exibir a tabela de “temperaturas”, o programa irá exibir os graus Celsius entre 0º e 40ºC, além da equivalência com os graus Fahrenheit.</w:t>
       </w:r>
     </w:p>
     <w:p>
@@ -1315,8 +1277,7 @@
         <w:pStyle w:val="Ttulo5"/>
         <w:spacing w:after="200"/>
       </w:pPr>
-      <w:bookmarkStart w:id="9" w:name="_f43xppqpf06c" w:colFirst="0" w:colLast="0"/>
-      <w:bookmarkEnd w:id="9"/>
+      <w:bookmarkStart w:id="8" w:name="_f43xppqpf06c" w:colFirst="0" w:colLast="0"/>
       <w:bookmarkEnd w:id="8"/>
       <w:r>
         <w:t>Desafios</w:t>
@@ -1378,8 +1339,6 @@
       </w:r>
       <w:r>
         <w:br/>
-      </w:r>
-      <w:r>
         <w:t>Dica: Não é necessário exibir os números por extenso.</w:t>
       </w:r>
     </w:p>
@@ -1390,13 +1349,12 @@
           <w:rFonts w:ascii="Comfortaa" w:eastAsia="Comfortaa" w:hAnsi="Comfortaa" w:cs="Comfortaa"/>
         </w:rPr>
       </w:pPr>
-      <w:bookmarkStart w:id="10" w:name="_w6nxrta8fa77" w:colFirst="0" w:colLast="0"/>
-      <w:bookmarkEnd w:id="10"/>
+      <w:bookmarkStart w:id="9" w:name="_w6nxrta8fa77" w:colFirst="0" w:colLast="0"/>
+      <w:bookmarkEnd w:id="9"/>
       <w:r>
         <w:rPr>
           <w:rFonts w:ascii="Comfortaa" w:eastAsia="Comfortaa" w:hAnsi="Comfortaa" w:cs="Comfortaa"/>
         </w:rPr>
-        <w:lastRenderedPageBreak/>
         <w:t>Repetições encadeadas</w:t>
       </w:r>
     </w:p>
@@ -1407,8 +1365,8 @@
           <w:rFonts w:ascii="Comfortaa" w:eastAsia="Comfortaa" w:hAnsi="Comfortaa" w:cs="Comfortaa"/>
         </w:rPr>
       </w:pPr>
-      <w:bookmarkStart w:id="11" w:name="_c1kvanpndz4w" w:colFirst="0" w:colLast="0"/>
-      <w:bookmarkEnd w:id="11"/>
+      <w:bookmarkStart w:id="10" w:name="_c1kvanpndz4w" w:colFirst="0" w:colLast="0"/>
+      <w:bookmarkEnd w:id="10"/>
       <w:r>
         <w:rPr>
           <w:rFonts w:ascii="Comfortaa" w:eastAsia="Comfortaa" w:hAnsi="Comfortaa" w:cs="Comfortaa"/>
@@ -1457,8 +1415,8 @@
         <w:pStyle w:val="Ttulo5"/>
         <w:spacing w:before="0" w:after="200"/>
       </w:pPr>
-      <w:bookmarkStart w:id="12" w:name="_kqkjioxyz1p2" w:colFirst="0" w:colLast="0"/>
-      <w:bookmarkEnd w:id="12"/>
+      <w:bookmarkStart w:id="11" w:name="_kqkjioxyz1p2" w:colFirst="0" w:colLast="0"/>
+      <w:bookmarkEnd w:id="11"/>
       <w:r>
         <w:t>Algoritmos</w:t>
       </w:r>
@@ -1484,10 +1442,7 @@
         <w:spacing w:after="200"/>
       </w:pPr>
       <w:r>
-        <w:t>No sistema “Todas as tabuadas”, o aluno de matemática nã</w:t>
-      </w:r>
-      <w:r>
-        <w:t>o precisa escolher o número: As tabuadas entre 2 e 10 serão impressas de uma vez.</w:t>
+        <w:t>No sistema “Todas as tabuadas”, o aluno de matemática não precisa escolher o número: As tabuadas entre 2 e 10 serão impressas de uma vez.</w:t>
       </w:r>
     </w:p>
     <w:p>
@@ -1498,11 +1453,10 @@
         </w:numPr>
         <w:spacing w:after="200"/>
       </w:pPr>
-      <w:r>
-        <w:t>No programa “Veja os números pares”, o console apresentará uma frase com os números pares entre 2 e 10, separados por vírgula e na mesma linha. A frase termina com ponto, não</w:t>
-      </w:r>
-      <w:r>
-        <w:t xml:space="preserve"> com vírgula. Após escrever a frase, o sistema pede para continuar, e a cada confirmação, exibe a nova mensagem na sequência (entre 12 e 20 </w:t>
+      <w:bookmarkStart w:id="12" w:name="_GoBack"/>
+      <w:r>
+        <w:lastRenderedPageBreak/>
+        <w:t xml:space="preserve">No programa “Veja os números pares”, o console apresentará uma frase com os números pares entre 2 e 10, separados por vírgula e na mesma linha. A frase termina com ponto, não com vírgula. Após escrever a frase, o sistema pede para continuar, e a cada confirmação, exibe a nova mensagem na sequência (entre 12 e 20 </w:t>
       </w:r>
       <w:proofErr w:type="spellStart"/>
       <w:r>
@@ -1544,12 +1498,10 @@
         <w:spacing w:after="200"/>
       </w:pPr>
       <w:r>
-        <w:t>E que tal nã</w:t>
-      </w:r>
-      <w:r>
-        <w:t>o incluir no código expressões booleanas ou seletores?</w:t>
-      </w:r>
-    </w:p>
+        <w:t>E que tal não incluir no código expressões booleanas ou seletores?</w:t>
+      </w:r>
+    </w:p>
+    <w:bookmarkEnd w:id="12"/>
     <w:p>
       <w:pPr>
         <w:numPr>
@@ -1578,10 +1530,7 @@
       </w:r>
       <w:proofErr w:type="spellEnd"/>
       <w:r>
-        <w:t>” solicita a altura da pirâmid</w:t>
-      </w:r>
-      <w:r>
-        <w:t>e, e imprime uma divertida pirâmide de letras D no console.</w:t>
+        <w:t>” solicita a altura da pirâmide, e imprime uma divertida pirâmide de letras D no console.</w:t>
       </w:r>
     </w:p>
     <w:tbl>
@@ -1816,7 +1765,6 @@
                 <w:sz w:val="20"/>
                 <w:szCs w:val="20"/>
               </w:rPr>
-              <w:lastRenderedPageBreak/>
               <w:t>Pirâmide: 4</w:t>
             </w:r>
           </w:p>
@@ -1941,10 +1889,7 @@
         </w:numPr>
       </w:pPr>
       <w:r>
-        <w:t xml:space="preserve">Para começar bem o ano, todos ganharam um calendário do tipo </w:t>
-      </w:r>
-      <w:r>
-        <w:t>"Folhinha" para grudar na geladeira, menos eu. Então resolvi fazer o meu sozinho, digitando o número do mês e exibindo a folhinha na tela.</w:t>
+        <w:t>Para começar bem o ano, todos ganharam um calendário do tipo "Folhinha" para grudar na geladeira, menos eu. Então resolvi fazer o meu sozinho, digitando o número do mês e exibindo a folhinha na tela.</w:t>
       </w:r>
     </w:p>
     <w:tbl>
@@ -2270,16 +2215,7 @@
                 <w:sz w:val="20"/>
                 <w:szCs w:val="20"/>
               </w:rPr>
-              <w:t>:...............</w:t>
-            </w:r>
-            <w:r>
-              <w:rPr>
-                <w:rFonts w:ascii="Consolas" w:eastAsia="Consolas" w:hAnsi="Consolas" w:cs="Consolas"/>
-                <w:color w:val="FFE599"/>
-                <w:sz w:val="20"/>
-                <w:szCs w:val="20"/>
-              </w:rPr>
-              <w:t>............:</w:t>
+              <w:t>:...........................:</w:t>
             </w:r>
           </w:p>
           <w:p>
@@ -2363,6 +2299,7 @@
                 <w:sz w:val="20"/>
                 <w:szCs w:val="20"/>
               </w:rPr>
+              <w:lastRenderedPageBreak/>
               <w:t>:...........................:</w:t>
             </w:r>
           </w:p>
@@ -2437,6 +2374,7 @@
         <w:ind w:left="720"/>
       </w:pPr>
       <w:r>
+        <w:lastRenderedPageBreak/>
         <w:t>Dicas: Utilize as definições do console acima (</w:t>
       </w:r>
       <w:proofErr w:type="spellStart"/>
@@ -2457,10 +2395,7 @@
         <w:spacing w:after="200"/>
       </w:pPr>
       <w:r>
-        <w:t xml:space="preserve">O “gerador de senhas” ajuda a criar uma senha difícil de ser quebrada. O usuário pode escolher entre uma senha ‘média’ (dois blocos) ou ‘forte’ (três blocos), que são diferentes apenas no comprimento - 8 ou 12 dígitos. Cada ‘bloco’ da senha é composto por </w:t>
-      </w:r>
-      <w:r>
-        <w:t>1 letra maiúscula, 1 letra minúscula, 1 número e 1 símbolo.</w:t>
+        <w:t>O “gerador de senhas” ajuda a criar uma senha difícil de ser quebrada. O usuário pode escolher entre uma senha ‘média’ (dois blocos) ou ‘forte’ (três blocos), que são diferentes apenas no comprimento - 8 ou 12 dígitos. Cada ‘bloco’ da senha é composto por 1 letra maiúscula, 1 letra minúscula, 1 número e 1 símbolo.</w:t>
       </w:r>
     </w:p>
     <w:p>
@@ -2532,10 +2467,7 @@
         </w:numPr>
       </w:pPr>
       <w:r>
-        <w:t>Associe os comandos de fluxo à frase que mais fizer senti</w:t>
-      </w:r>
-      <w:r>
-        <w:t>do:</w:t>
+        <w:t>Associe os comandos de fluxo à frase que mais fizer sentido:</w:t>
       </w:r>
     </w:p>
     <w:p>
@@ -2558,7 +2490,6 @@
         <w:spacing w:after="200"/>
       </w:pPr>
       <w:r>
-        <w:lastRenderedPageBreak/>
         <w:t>Interromper o laço.</w:t>
       </w:r>
     </w:p>
@@ -2594,10 +2525,7 @@
         <w:spacing w:after="200"/>
       </w:pPr>
       <w:r>
-        <w:t>A bilheteria do cinema reservou todas as poltronas terminadas em 6 para deficientes. A sala de projeção possui 40 luga</w:t>
-      </w:r>
-      <w:r>
-        <w:t>res, e para cada um, o sistema irá imprimir se o ingresso pode ser vendido ou não.</w:t>
+        <w:t>A bilheteria do cinema reservou todas as poltronas terminadas em 6 para deficientes. A sala de projeção possui 40 lugares, e para cada um, o sistema irá imprimir se o ingresso pode ser vendido ou não.</w:t>
       </w:r>
     </w:p>
     <w:p>
@@ -2609,10 +2537,7 @@
         <w:spacing w:after="200"/>
       </w:pPr>
       <w:r>
-        <w:t>No sistema “Portão do estádio” a entrada dos torcedores é controlada de forma organizada e pacífica. O sistema solicita o número do bilhete e direciona o torcedor para a arq</w:t>
-      </w:r>
-      <w:r>
-        <w:t xml:space="preserve">uibancada. Contudo, se algum </w:t>
+        <w:t xml:space="preserve">No sistema “Portão do estádio” a entrada dos torcedores é controlada de forma organizada e pacífica. O sistema solicita o número do bilhete e direciona o torcedor para a arquibancada. Contudo, se algum </w:t>
       </w:r>
       <w:proofErr w:type="gramStart"/>
       <w:r>
@@ -2642,10 +2567,7 @@
         </w:numPr>
       </w:pPr>
       <w:r>
-        <w:t>Na “alfabetização”, a criança dig</w:t>
-      </w:r>
-      <w:r>
-        <w:t>ita uma consoante e o sistema enumera as sílabas que podem ser formadas. Serão exibidas 3 linhas em sequência numerada, com a consoante escolhida e as posteriores. Ao passar por uma vogal, porém, não podem ser formadas sílabas.</w:t>
+        <w:t>Na “alfabetização”, a criança digita uma consoante e o sistema enumera as sílabas que podem ser formadas. Serão exibidas 3 linhas em sequência numerada, com a consoante escolhida e as posteriores. Ao passar por uma vogal, porém, não podem ser formadas sílabas.</w:t>
       </w:r>
     </w:p>
     <w:tbl>
@@ -2730,16 +2652,7 @@
                 <w:sz w:val="20"/>
                 <w:szCs w:val="20"/>
               </w:rPr>
-              <w:t>Sílabas com C:</w:t>
-            </w:r>
-            <w:r>
-              <w:rPr>
-                <w:rFonts w:ascii="Consolas" w:eastAsia="Consolas" w:hAnsi="Consolas" w:cs="Consolas"/>
-                <w:color w:val="FFE599"/>
-                <w:sz w:val="20"/>
-                <w:szCs w:val="20"/>
-              </w:rPr>
-              <w:t xml:space="preserve"> 1. CA CE CI CO CU</w:t>
+              <w:t>Sílabas com C: 1. CA CE CI CO CU</w:t>
             </w:r>
           </w:p>
           <w:p>
@@ -2781,6 +2694,7 @@
                 <w:sz w:val="20"/>
                 <w:szCs w:val="20"/>
               </w:rPr>
+              <w:lastRenderedPageBreak/>
               <w:t>Sílabas com E: é vogal</w:t>
             </w:r>
           </w:p>

</xml_diff>